<commit_message>
Fixed Affine texture warping and updated credits
</commit_message>
<xml_diff>
--- a/Assets/Docs/Credits.docx
+++ b/Assets/Docs/Credits.docx
@@ -4,7 +4,13 @@
   <w:body>
     <w:p>
       <w:r>
-        <w:t>Daniel Ilett: Affine Texture Warping Shader</w:t>
+        <w:t>Valerie Moza</w:t>
+      </w:r>
+      <w:r>
+        <w:t>: Affine Texture Warping Shader</w:t>
+      </w:r>
+      <w:r>
+        <w:t xml:space="preserve"> Kit</w:t>
       </w:r>
     </w:p>
     <w:p>
@@ -13,7 +19,25 @@
           <w:rPr>
             <w:rStyle w:val="Hyperlink"/>
           </w:rPr>
-          <w:t>https://github.com/daniel-ilett/ps1-affine-shader/blob/main/Assets/Shaders/PS1Affine.shader</w:t>
+          <w:t>https://assetstore.unity.com/packages/vfx/shaders/psx-shader-kit-183591?aid=1101l9Bhe&amp;utm_campaign=unity_affiliate&amp;utm_medium=affiliate&amp;utm_source=partnerize-linkmaker</w:t>
+        </w:r>
+      </w:hyperlink>
+      <w:r>
+        <w:t xml:space="preserve"> </w:t>
+      </w:r>
+    </w:p>
+    <w:p>
+      <w:r>
+        <w:t>Sebastian Lague: Portals</w:t>
+      </w:r>
+    </w:p>
+    <w:p>
+      <w:hyperlink r:id="rId5" w:history="1">
+        <w:r>
+          <w:rPr>
+            <w:rStyle w:val="Hyperlink"/>
+          </w:rPr>
+          <w:t>https://github.com/SebLague/Portals/tree/master</w:t>
         </w:r>
       </w:hyperlink>
       <w:r>

</xml_diff>